<commit_message>
Add GitHub integration: implement write_to_repo endpoint for markdown file management
</commit_message>
<xml_diff>
--- a/artifacts/Architecture Guidelines.docx
+++ b/artifacts/Architecture Guidelines.docx
@@ -1765,27 +1765,59 @@
         <w:t>. We also adopt elements of the “4+1” view model by discussing runtime scenarios and deployment in addition to static structure.</w:t>
       </w:r>
     </w:p>
-    <w:p>
-      <w:pPr>
-        <w:rPr>
-          <w:rFonts w:ascii="Aptos" w:hAnsi="Aptos" w:eastAsia="Aptos" w:cs="Aptos"/>
-          <w:color w:val="000000" w:themeColor="text1"/>
-        </w:rPr>
-      </w:pPr>
-      <w:r>
-        <w:rPr>
-          <w:rFonts w:ascii="Aptos" w:hAnsi="Aptos" w:eastAsia="Aptos" w:cs="Aptos"/>
-          <w:color w:val="000000" w:themeColor="text1"/>
-          <w:lang w:val="en-US"/>
-        </w:rPr>
-        <w:t xml:space="preserve">The remainder of this document is organised as follows: an </w:t>
-      </w:r>
-      <w:r>
-        <w:rPr>
-          <w:rFonts w:ascii="Aptos" w:hAnsi="Aptos" w:eastAsia="Aptos" w:cs="Aptos"/>
-          <w:b/>
-          <w:bCs/>
-          <w:color w:val="000000" w:themeColor="text1"/>
+    <w:p w14:noSpellErr="1">
+      <w:pPr>
+        <w:rPr>
+          <w:rFonts w:ascii="Aptos" w:hAnsi="Aptos" w:eastAsia="Aptos" w:cs="Aptos"/>
+          <w:color w:val="000000" w:themeColor="text1"/>
+        </w:rPr>
+      </w:pPr>
+      <w:r>
+        <w:rPr>
+          <w:rFonts w:ascii="Aptos" w:hAnsi="Aptos" w:eastAsia="Aptos" w:cs="Aptos"/>
+          <w:color w:val="000000" w:themeColor="text1" w:themeTint="FF" w:themeShade="FF"/>
+          <w:lang w:val="en-US"/>
+        </w:rPr>
+        <w:t xml:space="preserve">The </w:t>
+      </w:r>
+      <w:r>
+        <w:rPr>
+          <w:rFonts w:ascii="Aptos" w:hAnsi="Aptos" w:eastAsia="Aptos" w:cs="Aptos"/>
+          <w:color w:val="000000" w:themeColor="text1" w:themeTint="FF" w:themeShade="FF"/>
+          <w:lang w:val="en-US"/>
+        </w:rPr>
+        <w:t>remainder</w:t>
+      </w:r>
+      <w:r>
+        <w:rPr>
+          <w:rFonts w:ascii="Aptos" w:hAnsi="Aptos" w:eastAsia="Aptos" w:cs="Aptos"/>
+          <w:color w:val="000000" w:themeColor="text1" w:themeTint="FF" w:themeShade="FF"/>
+          <w:lang w:val="en-US"/>
+        </w:rPr>
+        <w:t xml:space="preserve"> of this document is </w:t>
+      </w:r>
+      <w:r>
+        <w:rPr>
+          <w:rFonts w:ascii="Aptos" w:hAnsi="Aptos" w:eastAsia="Aptos" w:cs="Aptos"/>
+          <w:color w:val="000000" w:themeColor="text1" w:themeTint="FF" w:themeShade="FF"/>
+          <w:lang w:val="en-US"/>
+        </w:rPr>
+        <w:t>organized</w:t>
+      </w:r>
+      <w:r>
+        <w:rPr>
+          <w:rFonts w:ascii="Aptos" w:hAnsi="Aptos" w:eastAsia="Aptos" w:cs="Aptos"/>
+          <w:color w:val="000000" w:themeColor="text1" w:themeTint="FF" w:themeShade="FF"/>
+          <w:lang w:val="en-US"/>
+        </w:rPr>
+        <w:t xml:space="preserve"> as follows: an </w:t>
+      </w:r>
+      <w:r>
+        <w:rPr>
+          <w:rFonts w:ascii="Aptos" w:hAnsi="Aptos" w:eastAsia="Aptos" w:cs="Aptos"/>
+          <w:b w:val="1"/>
+          <w:bCs w:val="1"/>
+          <w:color w:val="000000" w:themeColor="text1" w:themeTint="FF" w:themeShade="FF"/>
           <w:lang w:val="en-US"/>
         </w:rPr>
         <w:t>Architecture Overview</w:t>
@@ -1793,7 +1825,7 @@
       <w:r>
         <w:rPr>
           <w:rFonts w:ascii="Aptos" w:hAnsi="Aptos" w:eastAsia="Aptos" w:cs="Aptos"/>
-          <w:color w:val="000000" w:themeColor="text1"/>
+          <w:color w:val="000000" w:themeColor="text1" w:themeTint="FF" w:themeShade="FF"/>
           <w:lang w:val="en-US"/>
         </w:rPr>
         <w:t xml:space="preserve"> (context and key design decisions), a </w:t>
@@ -1801,9 +1833,9 @@
       <w:r>
         <w:rPr>
           <w:rFonts w:ascii="Aptos" w:hAnsi="Aptos" w:eastAsia="Aptos" w:cs="Aptos"/>
-          <w:b/>
-          <w:bCs/>
-          <w:color w:val="000000" w:themeColor="text1"/>
+          <w:b w:val="1"/>
+          <w:bCs w:val="1"/>
+          <w:color w:val="000000" w:themeColor="text1" w:themeTint="FF" w:themeShade="FF"/>
           <w:lang w:val="en-US"/>
         </w:rPr>
         <w:t>Solution Architecture</w:t>
@@ -1811,7 +1843,7 @@
       <w:r>
         <w:rPr>
           <w:rFonts w:ascii="Aptos" w:hAnsi="Aptos" w:eastAsia="Aptos" w:cs="Aptos"/>
-          <w:color w:val="000000" w:themeColor="text1"/>
+          <w:color w:val="000000" w:themeColor="text1" w:themeTint="FF" w:themeShade="FF"/>
           <w:lang w:val="en-US"/>
         </w:rPr>
         <w:t xml:space="preserve"> breakdown (containers and components of the system), and specific considerations for </w:t>
@@ -1819,9 +1851,9 @@
       <w:r>
         <w:rPr>
           <w:rFonts w:ascii="Aptos" w:hAnsi="Aptos" w:eastAsia="Aptos" w:cs="Aptos"/>
-          <w:b/>
-          <w:bCs/>
-          <w:color w:val="000000" w:themeColor="text1"/>
+          <w:b w:val="1"/>
+          <w:bCs w:val="1"/>
+          <w:color w:val="000000" w:themeColor="text1" w:themeTint="FF" w:themeShade="FF"/>
           <w:lang w:val="en-US"/>
         </w:rPr>
         <w:t>Authentication</w:t>
@@ -1829,7 +1861,7 @@
       <w:r>
         <w:rPr>
           <w:rFonts w:ascii="Aptos" w:hAnsi="Aptos" w:eastAsia="Aptos" w:cs="Aptos"/>
-          <w:color w:val="000000" w:themeColor="text1"/>
+          <w:color w:val="000000" w:themeColor="text1" w:themeTint="FF" w:themeShade="FF"/>
           <w:lang w:val="en-US"/>
         </w:rPr>
         <w:t xml:space="preserve"> and </w:t>
@@ -1837,9 +1869,9 @@
       <w:r>
         <w:rPr>
           <w:rFonts w:ascii="Aptos" w:hAnsi="Aptos" w:eastAsia="Aptos" w:cs="Aptos"/>
-          <w:b/>
-          <w:bCs/>
-          <w:color w:val="000000" w:themeColor="text1"/>
+          <w:b w:val="1"/>
+          <w:bCs w:val="1"/>
+          <w:color w:val="000000" w:themeColor="text1" w:themeTint="FF" w:themeShade="FF"/>
           <w:lang w:val="en-US"/>
         </w:rPr>
         <w:t>Deployment</w:t>
@@ -1847,7 +1879,7 @@
       <w:r>
         <w:rPr>
           <w:rFonts w:ascii="Aptos" w:hAnsi="Aptos" w:eastAsia="Aptos" w:cs="Aptos"/>
-          <w:color w:val="000000" w:themeColor="text1"/>
+          <w:color w:val="000000" w:themeColor="text1" w:themeTint="FF" w:themeShade="FF"/>
           <w:lang w:val="en-US"/>
         </w:rPr>
         <w:t xml:space="preserve"> (including CI/CD). Tables and diagrams are provided for clarity.</w:t>
@@ -1915,7 +1947,7 @@
         <w:t>Actors: Shopper ↔ Shopper Agent</w:t>
       </w:r>
     </w:p>
-    <w:p>
+    <w:p w14:noSpellErr="1">
       <w:pPr>
         <w:pStyle w:val="ListParagraph"/>
         <w:numPr>
@@ -1931,9 +1963,16 @@
       <w:r>
         <w:rPr>
           <w:rFonts w:ascii="Aptos" w:hAnsi="Aptos" w:eastAsia="Aptos" w:cs="Aptos"/>
-          <w:color w:val="000000" w:themeColor="text1"/>
-        </w:rPr>
-        <w:t>Description: AI agent provides personalized product suggestions based on customer preferences and behavior</w:t>
+          <w:color w:val="000000" w:themeColor="text1" w:themeTint="FF" w:themeShade="FF"/>
+        </w:rPr>
+        <w:t xml:space="preserve">Description: AI agent provides personalized product suggestions based on customer preferences and </w:t>
+      </w:r>
+      <w:r>
+        <w:rPr>
+          <w:rFonts w:ascii="Aptos" w:hAnsi="Aptos" w:eastAsia="Aptos" w:cs="Aptos"/>
+          <w:color w:val="000000" w:themeColor="text1" w:themeTint="FF" w:themeShade="FF"/>
+        </w:rPr>
+        <w:t>behaviour</w:t>
       </w:r>
     </w:p>
     <w:p>
@@ -2657,7 +2696,7 @@
         <w:t>Additionally, Azure Cosmos DB is used for certain scenarios requiring ultra-fast, scalable access (for instance, the loyalty/rewards chat application which handles spikes in traffic and rapidly evolving data models). Legacy systems (like an ERP or inventory management system) are integrated via connectors or periodic data syncs, ensuring the new platform can retrieve up-to-date inventory or financial data as needed.</w:t>
       </w:r>
     </w:p>
-    <w:p>
+    <w:p w14:noSpellErr="1">
       <w:pPr>
         <w:pStyle w:val="ListParagraph"/>
         <w:numPr>
@@ -2672,9 +2711,9 @@
       <w:r>
         <w:rPr>
           <w:rFonts w:ascii="Aptos" w:hAnsi="Aptos" w:eastAsia="Aptos" w:cs="Aptos"/>
-          <w:b/>
-          <w:bCs/>
-          <w:color w:val="000000" w:themeColor="text1"/>
+          <w:b w:val="1"/>
+          <w:bCs w:val="1"/>
+          <w:color w:val="000000" w:themeColor="text1" w:themeTint="FF" w:themeShade="FF"/>
           <w:lang w:val="en-US"/>
         </w:rPr>
         <w:t>Security and Identity</w:t>
@@ -2682,15 +2721,47 @@
       <w:r>
         <w:rPr>
           <w:rFonts w:ascii="Aptos" w:hAnsi="Aptos" w:eastAsia="Aptos" w:cs="Aptos"/>
-          <w:color w:val="000000" w:themeColor="text1"/>
-          <w:lang w:val="en-US"/>
-        </w:rPr>
-        <w:t>: The entire ecosystem is secured by Microsoft Entra ID (formerly Azure AD) for authentication and authorisation. Customers and employees sign in through Entra ID, which provides tokens used to access the app’s APIs. Entra ID enforces identity policies and can integrate with social logins or external identities if needed for a B2C context. In addition, a governance layer using Microsoft Purview provides data classification and auditing to maintain compliance (useful for handling customer personal data), and Azure Defender for Cloud monitors and secures the cloud resources</w:t>
-      </w:r>
-      <w:r>
-        <w:rPr>
-          <w:rFonts w:ascii="Aptos" w:hAnsi="Aptos" w:eastAsia="Aptos" w:cs="Aptos"/>
-          <w:color w:val="000000" w:themeColor="text1"/>
+          <w:color w:val="000000" w:themeColor="text1" w:themeTint="FF" w:themeShade="FF"/>
+          <w:lang w:val="en-US"/>
+        </w:rPr>
+        <w:t xml:space="preserve">: The entire ecosystem is secured by Microsoft Entra ID (formerly Azure AD) for authentication and </w:t>
+      </w:r>
+      <w:r>
+        <w:rPr>
+          <w:rFonts w:ascii="Aptos" w:hAnsi="Aptos" w:eastAsia="Aptos" w:cs="Aptos"/>
+          <w:color w:val="000000" w:themeColor="text1" w:themeTint="FF" w:themeShade="FF"/>
+          <w:lang w:val="en-US"/>
+        </w:rPr>
+        <w:t>authorization</w:t>
+      </w:r>
+      <w:r>
+        <w:rPr>
+          <w:rFonts w:ascii="Aptos" w:hAnsi="Aptos" w:eastAsia="Aptos" w:cs="Aptos"/>
+          <w:color w:val="000000" w:themeColor="text1" w:themeTint="FF" w:themeShade="FF"/>
+          <w:lang w:val="en-US"/>
+        </w:rPr>
+        <w:t xml:space="preserve">. Customers and employees sign in through Entra ID, which provides tokens used to access the app’s APIs. Entra ID enforces identity policies and can integrate with social logins or external identities if needed for a B2C context. In addition, a governance layer using Microsoft Purview provides data classification and auditing to </w:t>
+      </w:r>
+      <w:r>
+        <w:rPr>
+          <w:rFonts w:ascii="Aptos" w:hAnsi="Aptos" w:eastAsia="Aptos" w:cs="Aptos"/>
+          <w:color w:val="000000" w:themeColor="text1" w:themeTint="FF" w:themeShade="FF"/>
+          <w:lang w:val="en-US"/>
+        </w:rPr>
+        <w:t>maintain</w:t>
+      </w:r>
+      <w:r>
+        <w:rPr>
+          <w:rFonts w:ascii="Aptos" w:hAnsi="Aptos" w:eastAsia="Aptos" w:cs="Aptos"/>
+          <w:color w:val="000000" w:themeColor="text1" w:themeTint="FF" w:themeShade="FF"/>
+          <w:lang w:val="en-US"/>
+        </w:rPr>
+        <w:t xml:space="preserve"> compliance (useful for handling customer personal data), and Azure Defender for Cloud monitors and secures the cloud resources</w:t>
+      </w:r>
+      <w:r>
+        <w:rPr>
+          <w:rFonts w:ascii="Aptos" w:hAnsi="Aptos" w:eastAsia="Aptos" w:cs="Aptos"/>
+          <w:color w:val="000000" w:themeColor="text1" w:themeTint="FF" w:themeShade="FF"/>
           <w:vertAlign w:val="superscript"/>
           <w:lang w:val="en-US"/>
         </w:rPr>
@@ -2699,7 +2770,7 @@
       <w:r>
         <w:rPr>
           <w:rFonts w:ascii="Aptos" w:hAnsi="Aptos" w:eastAsia="Aptos" w:cs="Aptos"/>
-          <w:color w:val="000000" w:themeColor="text1"/>
+          <w:color w:val="000000" w:themeColor="text1" w:themeTint="FF" w:themeShade="FF"/>
           <w:lang w:val="en-US"/>
         </w:rPr>
         <w:t>. Network security groups, encryption at rest, and other Azure security best practices are in place to protect data and services.</w:t>
@@ -2891,17 +2962,17 @@
         <w:t xml:space="preserve"> </w:t>
       </w:r>
     </w:p>
-    <w:p>
-      <w:pPr>
-        <w:rPr>
-          <w:rFonts w:ascii="Aptos" w:hAnsi="Aptos" w:eastAsia="Aptos" w:cs="Aptos"/>
-          <w:color w:val="000000" w:themeColor="text1"/>
-        </w:rPr>
-      </w:pPr>
-      <w:r>
-        <w:rPr>
-          <w:rFonts w:ascii="Aptos" w:hAnsi="Aptos" w:eastAsia="Aptos" w:cs="Aptos"/>
-          <w:color w:val="000000" w:themeColor="text1"/>
+    <w:p w14:noSpellErr="1">
+      <w:pPr>
+        <w:rPr>
+          <w:rFonts w:ascii="Aptos" w:hAnsi="Aptos" w:eastAsia="Aptos" w:cs="Aptos"/>
+          <w:color w:val="000000" w:themeColor="text1"/>
+        </w:rPr>
+      </w:pPr>
+      <w:r>
+        <w:rPr>
+          <w:rFonts w:ascii="Aptos" w:hAnsi="Aptos" w:eastAsia="Aptos" w:cs="Aptos"/>
+          <w:color w:val="000000" w:themeColor="text1" w:themeTint="FF" w:themeShade="FF"/>
           <w:lang w:val="en-US"/>
         </w:rPr>
         <w:t xml:space="preserve">Using the C4 </w:t>
@@ -2909,9 +2980,9 @@
       <w:r>
         <w:rPr>
           <w:rFonts w:ascii="Aptos" w:hAnsi="Aptos" w:eastAsia="Aptos" w:cs="Aptos"/>
-          <w:b/>
-          <w:bCs/>
-          <w:color w:val="000000" w:themeColor="text1"/>
+          <w:b w:val="1"/>
+          <w:bCs w:val="1"/>
+          <w:color w:val="000000" w:themeColor="text1" w:themeTint="FF" w:themeShade="FF"/>
           <w:lang w:val="en-US"/>
         </w:rPr>
         <w:t>Container view</w:t>
@@ -2919,10 +2990,74 @@
       <w:r>
         <w:rPr>
           <w:rFonts w:ascii="Aptos" w:hAnsi="Aptos" w:eastAsia="Aptos" w:cs="Aptos"/>
-          <w:color w:val="000000" w:themeColor="text1"/>
-          <w:lang w:val="en-US"/>
-        </w:rPr>
-        <w:t>, the system comprises several main deployable components (containers). The table below summarises the key components, the technologies chosen, and their roles in the Zava solution:</w:t>
+          <w:color w:val="000000" w:themeColor="text1" w:themeTint="FF" w:themeShade="FF"/>
+          <w:lang w:val="en-US"/>
+        </w:rPr>
+        <w:t xml:space="preserve">, the system </w:t>
+      </w:r>
+      <w:r>
+        <w:rPr>
+          <w:rFonts w:ascii="Aptos" w:hAnsi="Aptos" w:eastAsia="Aptos" w:cs="Aptos"/>
+          <w:color w:val="000000" w:themeColor="text1" w:themeTint="FF" w:themeShade="FF"/>
+          <w:lang w:val="en-US"/>
+        </w:rPr>
+        <w:t>comprises</w:t>
+      </w:r>
+      <w:r>
+        <w:rPr>
+          <w:rFonts w:ascii="Aptos" w:hAnsi="Aptos" w:eastAsia="Aptos" w:cs="Aptos"/>
+          <w:color w:val="000000" w:themeColor="text1" w:themeTint="FF" w:themeShade="FF"/>
+          <w:lang w:val="en-US"/>
+        </w:rPr>
+        <w:t xml:space="preserve"> several main deployable components (containers). The table below </w:t>
+      </w:r>
+      <w:r>
+        <w:rPr>
+          <w:rFonts w:ascii="Aptos" w:hAnsi="Aptos" w:eastAsia="Aptos" w:cs="Aptos"/>
+          <w:color w:val="000000" w:themeColor="text1" w:themeTint="FF" w:themeShade="FF"/>
+          <w:lang w:val="en-US"/>
+        </w:rPr>
+        <w:t>summarizes</w:t>
+      </w:r>
+      <w:r>
+        <w:rPr>
+          <w:rFonts w:ascii="Aptos" w:hAnsi="Aptos" w:eastAsia="Aptos" w:cs="Aptos"/>
+          <w:color w:val="000000" w:themeColor="text1" w:themeTint="FF" w:themeShade="FF"/>
+          <w:lang w:val="en-US"/>
+        </w:rPr>
+        <w:t xml:space="preserve"> the key components, the technologies chosen, and their roles in the </w:t>
+      </w:r>
+      <w:r>
+        <w:rPr>
+          <w:rFonts w:ascii="Aptos" w:hAnsi="Aptos" w:eastAsia="Aptos" w:cs="Aptos"/>
+          <w:color w:val="000000" w:themeColor="text1" w:themeTint="FF" w:themeShade="FF"/>
+          <w:lang w:val="en-US"/>
+        </w:rPr>
+        <w:t>Z</w:t>
+      </w:r>
+      <w:r>
+        <w:rPr>
+          <w:rFonts w:ascii="Aptos" w:hAnsi="Aptos" w:eastAsia="Aptos" w:cs="Aptos"/>
+          <w:color w:val="000000" w:themeColor="text1" w:themeTint="FF" w:themeShade="FF"/>
+          <w:lang w:val="en-US"/>
+        </w:rPr>
+        <w:t>ava</w:t>
+      </w:r>
+      <w:r>
+        <w:rPr>
+          <w:rFonts w:ascii="Aptos" w:hAnsi="Aptos" w:eastAsia="Aptos" w:cs="Aptos"/>
+          <w:color w:val="000000" w:themeColor="text1" w:themeTint="FF" w:themeShade="FF"/>
+          <w:lang w:val="en-US"/>
+        </w:rPr>
+        <w:t xml:space="preserve"> </w:t>
+      </w:r>
+      <w:r>
+        <w:rPr>
+          <w:rFonts w:ascii="Aptos" w:hAnsi="Aptos" w:eastAsia="Aptos" w:cs="Aptos"/>
+          <w:color w:val="000000" w:themeColor="text1" w:themeTint="FF" w:themeShade="FF"/>
+          <w:lang w:val="en-US"/>
+        </w:rPr>
+        <w:t>solution:</w:t>
       </w:r>
     </w:p>
     <w:tbl>
@@ -4464,27 +4599,47 @@
         <w:t xml:space="preserve"> when needed – either by invoking Azure OpenAI endpoints or by delegating tasks to specialised agent services. All network calls are secured (HTTPS/TLS) and require valid credentials/tokens.</w:t>
       </w:r>
     </w:p>
-    <w:p>
-      <w:pPr>
-        <w:rPr>
-          <w:rFonts w:ascii="Aptos" w:hAnsi="Aptos" w:eastAsia="Aptos" w:cs="Aptos"/>
-          <w:color w:val="000000" w:themeColor="text1"/>
-        </w:rPr>
-      </w:pPr>
-      <w:r>
-        <w:rPr>
-          <w:rFonts w:ascii="Aptos" w:hAnsi="Aptos" w:eastAsia="Aptos" w:cs="Aptos"/>
-          <w:b/>
-          <w:bCs/>
-          <w:color w:val="000000" w:themeColor="text1"/>
-          <w:lang w:val="en-US"/>
-        </w:rPr>
-        <w:t>Internal component decomposition (C4 Component view):</w:t>
-      </w:r>
-      <w:r>
-        <w:rPr>
-          <w:rFonts w:ascii="Aptos" w:hAnsi="Aptos" w:eastAsia="Aptos" w:cs="Aptos"/>
-          <w:color w:val="000000" w:themeColor="text1"/>
+    <w:p w14:noSpellErr="1">
+      <w:pPr>
+        <w:rPr>
+          <w:rFonts w:ascii="Aptos" w:hAnsi="Aptos" w:eastAsia="Aptos" w:cs="Aptos"/>
+          <w:color w:val="000000" w:themeColor="text1"/>
+        </w:rPr>
+      </w:pPr>
+      <w:r>
+        <w:rPr>
+          <w:rFonts w:ascii="Aptos" w:hAnsi="Aptos" w:eastAsia="Aptos" w:cs="Aptos"/>
+          <w:b w:val="1"/>
+          <w:bCs w:val="1"/>
+          <w:color w:val="000000" w:themeColor="text1" w:themeTint="FF" w:themeShade="FF"/>
+          <w:lang w:val="en-US"/>
+        </w:rPr>
+        <w:t xml:space="preserve">Internal </w:t>
+      </w:r>
+      <w:r>
+        <w:rPr>
+          <w:rFonts w:ascii="Aptos" w:hAnsi="Aptos" w:eastAsia="Aptos" w:cs="Aptos"/>
+          <w:b w:val="1"/>
+          <w:bCs w:val="1"/>
+          <w:color w:val="000000" w:themeColor="text1" w:themeTint="FF" w:themeShade="FF"/>
+          <w:lang w:val="en-US"/>
+        </w:rPr>
+        <w:t>component</w:t>
+      </w:r>
+      <w:r>
+        <w:rPr>
+          <w:rFonts w:ascii="Aptos" w:hAnsi="Aptos" w:eastAsia="Aptos" w:cs="Aptos"/>
+          <w:b w:val="1"/>
+          <w:bCs w:val="1"/>
+          <w:color w:val="000000" w:themeColor="text1" w:themeTint="FF" w:themeShade="FF"/>
+          <w:lang w:val="en-US"/>
+        </w:rPr>
+        <w:t xml:space="preserve"> decomposition (C4 Component view):</w:t>
+      </w:r>
+      <w:r>
+        <w:rPr>
+          <w:rFonts w:ascii="Aptos" w:hAnsi="Aptos" w:eastAsia="Aptos" w:cs="Aptos"/>
+          <w:color w:val="000000" w:themeColor="text1" w:themeTint="FF" w:themeShade="FF"/>
           <w:lang w:val="en-US"/>
         </w:rPr>
         <w:t xml:space="preserve"> Within the </w:t>
@@ -4492,9 +4647,9 @@
       <w:r>
         <w:rPr>
           <w:rFonts w:ascii="Aptos" w:hAnsi="Aptos" w:eastAsia="Aptos" w:cs="Aptos"/>
-          <w:b/>
-          <w:bCs/>
-          <w:color w:val="000000" w:themeColor="text1"/>
+          <w:b w:val="1"/>
+          <w:bCs w:val="1"/>
+          <w:color w:val="000000" w:themeColor="text1" w:themeTint="FF" w:themeShade="FF"/>
           <w:lang w:val="en-US"/>
         </w:rPr>
         <w:t>Backend API</w:t>
@@ -4502,17 +4657,33 @@
       <w:r>
         <w:rPr>
           <w:rFonts w:ascii="Aptos" w:hAnsi="Aptos" w:eastAsia="Aptos" w:cs="Aptos"/>
-          <w:color w:val="000000" w:themeColor="text1"/>
-          <w:lang w:val="en-US"/>
-        </w:rPr>
-        <w:t xml:space="preserve">, there are likely modules such as </w:t>
-      </w:r>
-      <w:r>
-        <w:rPr>
-          <w:rFonts w:ascii="Aptos" w:hAnsi="Aptos" w:eastAsia="Aptos" w:cs="Aptos"/>
-          <w:i/>
-          <w:iCs/>
-          <w:color w:val="000000" w:themeColor="text1"/>
+          <w:color w:val="000000" w:themeColor="text1" w:themeTint="FF" w:themeShade="FF"/>
+          <w:lang w:val="en-US"/>
+        </w:rPr>
+        <w:t xml:space="preserve">, there are </w:t>
+      </w:r>
+      <w:r>
+        <w:rPr>
+          <w:rFonts w:ascii="Aptos" w:hAnsi="Aptos" w:eastAsia="Aptos" w:cs="Aptos"/>
+          <w:color w:val="000000" w:themeColor="text1" w:themeTint="FF" w:themeShade="FF"/>
+          <w:lang w:val="en-US"/>
+        </w:rPr>
+        <w:t>likely modules</w:t>
+      </w:r>
+      <w:r>
+        <w:rPr>
+          <w:rFonts w:ascii="Aptos" w:hAnsi="Aptos" w:eastAsia="Aptos" w:cs="Aptos"/>
+          <w:color w:val="000000" w:themeColor="text1" w:themeTint="FF" w:themeShade="FF"/>
+          <w:lang w:val="en-US"/>
+        </w:rPr>
+        <w:t xml:space="preserve"> such as </w:t>
+      </w:r>
+      <w:r>
+        <w:rPr>
+          <w:rFonts w:ascii="Aptos" w:hAnsi="Aptos" w:eastAsia="Aptos" w:cs="Aptos"/>
+          <w:i w:val="1"/>
+          <w:iCs w:val="1"/>
+          <w:color w:val="000000" w:themeColor="text1" w:themeTint="FF" w:themeShade="FF"/>
           <w:lang w:val="en-US"/>
         </w:rPr>
         <w:t>ProductService</w:t>
@@ -4520,7 +4691,7 @@
       <w:r>
         <w:rPr>
           <w:rFonts w:ascii="Aptos" w:hAnsi="Aptos" w:eastAsia="Aptos" w:cs="Aptos"/>
-          <w:color w:val="000000" w:themeColor="text1"/>
+          <w:color w:val="000000" w:themeColor="text1" w:themeTint="FF" w:themeShade="FF"/>
           <w:lang w:val="en-US"/>
         </w:rPr>
         <w:t xml:space="preserve">, </w:t>
@@ -4528,9 +4699,9 @@
       <w:r>
         <w:rPr>
           <w:rFonts w:ascii="Aptos" w:hAnsi="Aptos" w:eastAsia="Aptos" w:cs="Aptos"/>
-          <w:i/>
-          <w:iCs/>
-          <w:color w:val="000000" w:themeColor="text1"/>
+          <w:i w:val="1"/>
+          <w:iCs w:val="1"/>
+          <w:color w:val="000000" w:themeColor="text1" w:themeTint="FF" w:themeShade="FF"/>
           <w:lang w:val="en-US"/>
         </w:rPr>
         <w:t>OrderService</w:t>
@@ -4538,7 +4709,7 @@
       <w:r>
         <w:rPr>
           <w:rFonts w:ascii="Aptos" w:hAnsi="Aptos" w:eastAsia="Aptos" w:cs="Aptos"/>
-          <w:color w:val="000000" w:themeColor="text1"/>
+          <w:color w:val="000000" w:themeColor="text1" w:themeTint="FF" w:themeShade="FF"/>
           <w:lang w:val="en-US"/>
         </w:rPr>
         <w:t xml:space="preserve">, </w:t>
@@ -4546,9 +4717,9 @@
       <w:r>
         <w:rPr>
           <w:rFonts w:ascii="Aptos" w:hAnsi="Aptos" w:eastAsia="Aptos" w:cs="Aptos"/>
-          <w:i/>
-          <w:iCs/>
-          <w:color w:val="000000" w:themeColor="text1"/>
+          <w:i w:val="1"/>
+          <w:iCs w:val="1"/>
+          <w:color w:val="000000" w:themeColor="text1" w:themeTint="FF" w:themeShade="FF"/>
           <w:lang w:val="en-US"/>
         </w:rPr>
         <w:t>UserService</w:t>
@@ -4556,17 +4727,121 @@
       <w:r>
         <w:rPr>
           <w:rFonts w:ascii="Aptos" w:hAnsi="Aptos" w:eastAsia="Aptos" w:cs="Aptos"/>
-          <w:color w:val="000000" w:themeColor="text1"/>
-          <w:lang w:val="en-US"/>
-        </w:rPr>
-        <w:t xml:space="preserve">, etc., corresponding to different domains of functionality. For example, ProductService might handle searches and recommendations (possibly integrating with an AI component or Azure Cognitive Search), OrderService handles checkout, payment (which might involve calling an external payment gateway API, not shown above), etc. We also anticipate a </w:t>
-      </w:r>
-      <w:r>
-        <w:rPr>
-          <w:rFonts w:ascii="Aptos" w:hAnsi="Aptos" w:eastAsia="Aptos" w:cs="Aptos"/>
-          <w:i/>
-          <w:iCs/>
-          <w:color w:val="000000" w:themeColor="text1"/>
+          <w:color w:val="000000" w:themeColor="text1" w:themeTint="FF" w:themeShade="FF"/>
+          <w:lang w:val="en-US"/>
+        </w:rPr>
+        <w:t xml:space="preserve">, etc., corresponding to different domains of functionality. For example, </w:t>
+      </w:r>
+      <w:r>
+        <w:rPr>
+          <w:rFonts w:ascii="Aptos" w:hAnsi="Aptos" w:eastAsia="Aptos" w:cs="Aptos"/>
+          <w:i w:val="1"/>
+          <w:iCs w:val="1"/>
+          <w:color w:val="000000" w:themeColor="text1" w:themeTint="FF" w:themeShade="FF"/>
+          <w:lang w:val="en-US"/>
+        </w:rPr>
+        <w:t>ProductService</w:t>
+      </w:r>
+      <w:r>
+        <w:rPr>
+          <w:rFonts w:ascii="Aptos" w:hAnsi="Aptos" w:eastAsia="Aptos" w:cs="Aptos"/>
+          <w:i w:val="1"/>
+          <w:iCs w:val="1"/>
+          <w:color w:val="000000" w:themeColor="text1" w:themeTint="FF" w:themeShade="FF"/>
+          <w:lang w:val="en-US"/>
+        </w:rPr>
+        <w:t xml:space="preserve"> </w:t>
+      </w:r>
+      <w:r>
+        <w:rPr>
+          <w:rFonts w:ascii="Aptos" w:hAnsi="Aptos" w:eastAsia="Aptos" w:cs="Aptos"/>
+          <w:color w:val="000000" w:themeColor="text1" w:themeTint="FF" w:themeShade="FF"/>
+          <w:lang w:val="en-US"/>
+        </w:rPr>
+        <w:t>might handle searches and recommendations (</w:t>
+      </w:r>
+      <w:r>
+        <w:rPr>
+          <w:rFonts w:ascii="Aptos" w:hAnsi="Aptos" w:eastAsia="Aptos" w:cs="Aptos"/>
+          <w:color w:val="000000" w:themeColor="text1" w:themeTint="FF" w:themeShade="FF"/>
+          <w:lang w:val="en-US"/>
+        </w:rPr>
+        <w:t>possibly integrating</w:t>
+      </w:r>
+      <w:r>
+        <w:rPr>
+          <w:rFonts w:ascii="Aptos" w:hAnsi="Aptos" w:eastAsia="Aptos" w:cs="Aptos"/>
+          <w:color w:val="000000" w:themeColor="text1" w:themeTint="FF" w:themeShade="FF"/>
+          <w:lang w:val="en-US"/>
+        </w:rPr>
+        <w:t xml:space="preserve"> with an AI </w:t>
+      </w:r>
+      <w:r>
+        <w:rPr>
+          <w:rFonts w:ascii="Aptos" w:hAnsi="Aptos" w:eastAsia="Aptos" w:cs="Aptos"/>
+          <w:color w:val="000000" w:themeColor="text1" w:themeTint="FF" w:themeShade="FF"/>
+          <w:lang w:val="en-US"/>
+        </w:rPr>
+        <w:t>component</w:t>
+      </w:r>
+      <w:r>
+        <w:rPr>
+          <w:rFonts w:ascii="Aptos" w:hAnsi="Aptos" w:eastAsia="Aptos" w:cs="Aptos"/>
+          <w:color w:val="000000" w:themeColor="text1" w:themeTint="FF" w:themeShade="FF"/>
+          <w:lang w:val="en-US"/>
+        </w:rPr>
+        <w:t xml:space="preserve"> or Azure Cognitive Search), </w:t>
+      </w:r>
+      <w:r>
+        <w:rPr>
+          <w:rFonts w:ascii="Aptos" w:hAnsi="Aptos" w:eastAsia="Aptos" w:cs="Aptos"/>
+          <w:i w:val="1"/>
+          <w:iCs w:val="1"/>
+          <w:color w:val="000000" w:themeColor="text1" w:themeTint="FF" w:themeShade="FF"/>
+          <w:lang w:val="en-US"/>
+        </w:rPr>
+        <w:t>OrderService</w:t>
+      </w:r>
+      <w:r>
+        <w:rPr>
+          <w:rFonts w:ascii="Aptos" w:hAnsi="Aptos" w:eastAsia="Aptos" w:cs="Aptos"/>
+          <w:i w:val="1"/>
+          <w:iCs w:val="1"/>
+          <w:color w:val="000000" w:themeColor="text1" w:themeTint="FF" w:themeShade="FF"/>
+          <w:lang w:val="en-US"/>
+        </w:rPr>
+        <w:t xml:space="preserve"> </w:t>
+      </w:r>
+      <w:r>
+        <w:rPr>
+          <w:rFonts w:ascii="Aptos" w:hAnsi="Aptos" w:eastAsia="Aptos" w:cs="Aptos"/>
+          <w:color w:val="000000" w:themeColor="text1" w:themeTint="FF" w:themeShade="FF"/>
+          <w:lang w:val="en-US"/>
+        </w:rPr>
+        <w:t xml:space="preserve">handles checkout, payment (which might involve calling an external payment gateway API, not shown above), etc. We also </w:t>
+      </w:r>
+      <w:r>
+        <w:rPr>
+          <w:rFonts w:ascii="Aptos" w:hAnsi="Aptos" w:eastAsia="Aptos" w:cs="Aptos"/>
+          <w:color w:val="000000" w:themeColor="text1" w:themeTint="FF" w:themeShade="FF"/>
+          <w:lang w:val="en-US"/>
+        </w:rPr>
+        <w:t>anticipate</w:t>
+      </w:r>
+      <w:r>
+        <w:rPr>
+          <w:rFonts w:ascii="Aptos" w:hAnsi="Aptos" w:eastAsia="Aptos" w:cs="Aptos"/>
+          <w:color w:val="000000" w:themeColor="text1" w:themeTint="FF" w:themeShade="FF"/>
+          <w:lang w:val="en-US"/>
+        </w:rPr>
+        <w:t xml:space="preserve"> a </w:t>
+      </w:r>
+      <w:r>
+        <w:rPr>
+          <w:rFonts w:ascii="Aptos" w:hAnsi="Aptos" w:eastAsia="Aptos" w:cs="Aptos"/>
+          <w:i w:val="1"/>
+          <w:iCs w:val="1"/>
+          <w:color w:val="000000" w:themeColor="text1" w:themeTint="FF" w:themeShade="FF"/>
           <w:lang w:val="en-US"/>
         </w:rPr>
         <w:t>Recommendation Engine</w:t>
@@ -4574,19 +4849,50 @@
       <w:r>
         <w:rPr>
           <w:rFonts w:ascii="Aptos" w:hAnsi="Aptos" w:eastAsia="Aptos" w:cs="Aptos"/>
-          <w:color w:val="000000" w:themeColor="text1"/>
-          <w:lang w:val="en-US"/>
-        </w:rPr>
-        <w:t xml:space="preserve"> component that works with the Shopper Agent – e.g., calling </w:t>
-      </w:r>
-      <w:r>
-        <w:rPr>
-          <w:rFonts w:ascii="Aptos" w:hAnsi="Aptos" w:eastAsia="Aptos" w:cs="Aptos"/>
-          <w:color w:val="000000" w:themeColor="text1"/>
-          <w:lang w:val="en-US"/>
-        </w:rPr>
-        <w:lastRenderedPageBreak/>
-        <w:t>Azure AI to get recommended items and possibly storing recent recommendation results in cache.</w:t>
+          <w:color w:val="000000" w:themeColor="text1" w:themeTint="FF" w:themeShade="FF"/>
+          <w:lang w:val="en-US"/>
+        </w:rPr>
+        <w:t xml:space="preserve"> </w:t>
+      </w:r>
+      <w:r>
+        <w:rPr>
+          <w:rFonts w:ascii="Aptos" w:hAnsi="Aptos" w:eastAsia="Aptos" w:cs="Aptos"/>
+          <w:color w:val="000000" w:themeColor="text1" w:themeTint="FF" w:themeShade="FF"/>
+          <w:lang w:val="en-US"/>
+        </w:rPr>
+        <w:t>component</w:t>
+      </w:r>
+      <w:r>
+        <w:rPr>
+          <w:rFonts w:ascii="Aptos" w:hAnsi="Aptos" w:eastAsia="Aptos" w:cs="Aptos"/>
+          <w:color w:val="000000" w:themeColor="text1" w:themeTint="FF" w:themeShade="FF"/>
+          <w:lang w:val="en-US"/>
+        </w:rPr>
+        <w:t xml:space="preserve"> that works with the Shopper Agent – e.g., calling </w:t>
+      </w:r>
+      <w:r>
+        <w:rPr>
+          <w:rFonts w:ascii="Aptos" w:hAnsi="Aptos" w:eastAsia="Aptos" w:cs="Aptos"/>
+          <w:color w:val="000000" w:themeColor="text1" w:themeTint="FF" w:themeShade="FF"/>
+          <w:lang w:val="en-US"/>
+        </w:rPr>
+        <w:t xml:space="preserve">Azure AI to get recommended items and </w:t>
+      </w:r>
+      <w:r>
+        <w:rPr>
+          <w:rFonts w:ascii="Aptos" w:hAnsi="Aptos" w:eastAsia="Aptos" w:cs="Aptos"/>
+          <w:color w:val="000000" w:themeColor="text1" w:themeTint="FF" w:themeShade="FF"/>
+          <w:lang w:val="en-US"/>
+        </w:rPr>
+        <w:t>possibly storing</w:t>
+      </w:r>
+      <w:r>
+        <w:rPr>
+          <w:rFonts w:ascii="Aptos" w:hAnsi="Aptos" w:eastAsia="Aptos" w:cs="Aptos"/>
+          <w:color w:val="000000" w:themeColor="text1" w:themeTint="FF" w:themeShade="FF"/>
+          <w:lang w:val="en-US"/>
+        </w:rPr>
+        <w:t xml:space="preserve"> recent recommendation results in cache.</w:t>
       </w:r>
     </w:p>
     <w:p>

</xml_diff>